<commit_message>
edited next steps doc
</commit_message>
<xml_diff>
--- a/OA/Next Steps.docx
+++ b/OA/Next Steps.docx
@@ -54,15 +54,24 @@
         </w:rPr>
         <w:t xml:space="preserve">.  </w:t>
       </w:r>
-    </w:p>
-    <w:p>
       <w:bookmarkStart w:id="0" w:name="_GoBack"/>
       <w:bookmarkEnd w:id="0"/>
-      <w:r>
-        <w:t xml:space="preserve">Specifically, in the Nutrient &amp; Light Effect on </w:t>
+    </w:p>
+    <w:p>
+      <w:r>
+        <w:t xml:space="preserve">Specifically, in the </w:t>
+      </w:r>
+      <w:r>
+        <w:rPr>
+          <w:u w:val="single"/>
+        </w:rPr>
+        <w:t xml:space="preserve">Nutrient &amp; Light Effect on </w:t>
       </w:r>
       <w:proofErr w:type="spellStart"/>
       <w:r>
+        <w:rPr>
+          <w:u w:val="single"/>
+        </w:rPr>
         <w:t>Thaps</w:t>
       </w:r>
       <w:proofErr w:type="spellEnd"/>
@@ -96,10 +105,7 @@
       </w:r>
       <w:proofErr w:type="spellEnd"/>
       <w:r>
-        <w:t>. This variable determines how many diatoms are hatched in the function “reproduce”.</w:t>
-      </w:r>
-      <w:r>
-        <w:t xml:space="preserve">  Note that to implement this change it would be valuable to have lab data on the effect of CO</w:t>
+        <w:t>. This variable determines how many diatoms are hatched in the function “reproduce”.  Note that to implement this change it would be valuable to have lab data on the effect of CO</w:t>
       </w:r>
       <w:r>
         <w:rPr>
@@ -128,13 +134,7 @@
         </w:numPr>
       </w:pPr>
       <w:r>
-        <w:t>T</w:t>
-      </w:r>
-      <w:r>
-        <w:t>he mixing button currently does nothing. It could be used to cause the nutrients to randomly shift patches.</w:t>
-      </w:r>
-      <w:r>
-        <w:t xml:space="preserve">  I do not think this would drastically modify the outcome of the model, so I didn’t invest the time.</w:t>
+        <w:t>The mixing button currently does nothing. It could be used to cause the nutrients to randomly shift patches.  I do not think this would drastically modify the outcome of the model, so I didn’t invest the time.</w:t>
       </w:r>
     </w:p>
     <w:p>
@@ -146,19 +146,7 @@
         </w:numPr>
       </w:pPr>
       <w:r>
-        <w:t xml:space="preserve">A binary system is in effect for whether the diatoms can pick up nutrients. See </w:t>
-      </w:r>
-      <w:r>
-        <w:t xml:space="preserve">the </w:t>
-      </w:r>
-      <w:r>
-        <w:t>“feed”</w:t>
-      </w:r>
-      <w:r>
-        <w:t xml:space="preserve"> function in the code</w:t>
-      </w:r>
-      <w:r>
-        <w:t>. A random number between 0 and 19 is generated. If nutrients levels are high, 10 is subtracted from this number. If nutrients levels are low, the number is not changed. Then the numbers if compared to 5, and if it is greater, the diatom “picks up” the nutrient. This system seems artificial to me.</w:t>
+        <w:t>A binary system is in effect for whether the diatoms can pick up nutrients. See the “feed” function in the code. A random number between 0 and 19 is generated. If nutrients levels are high, 10 is subtracted from this number. If nutrients levels are low, the number is not changed. Then the numbers if compared to 5, and if it is greater, the diatom “picks up” the nutrient. This system seems artificial to me.</w:t>
       </w:r>
     </w:p>
     <w:p>
@@ -181,14 +169,20 @@
       </w:r>
       <w:proofErr w:type="spellStart"/>
       <w:r>
+        <w:rPr>
+          <w:u w:val="single"/>
+        </w:rPr>
         <w:t>cAMP</w:t>
       </w:r>
       <w:proofErr w:type="spellEnd"/>
       <w:r>
-        <w:t xml:space="preserve"> model, </w:t>
-      </w:r>
-      <w:r>
-        <w:t xml:space="preserve">the following changes </w:t>
+        <w:rPr>
+          <w:u w:val="single"/>
+        </w:rPr>
+        <w:t xml:space="preserve"> model</w:t>
+      </w:r>
+      <w:r>
+        <w:t xml:space="preserve">, the following changes </w:t>
       </w:r>
       <w:r>
         <w:t>could</w:t>
@@ -261,23 +255,37 @@
       </w:r>
     </w:p>
     <w:p>
-      <w:r>
+      <w:pPr>
+        <w:rPr>
+          <w:u w:val="single"/>
+        </w:rPr>
+      </w:pPr>
+      <w:r>
+        <w:rPr>
+          <w:u w:val="single"/>
+        </w:rPr>
         <w:t xml:space="preserve">Nutrient &amp; Light Effect on </w:t>
       </w:r>
       <w:proofErr w:type="spellStart"/>
       <w:proofErr w:type="gramStart"/>
       <w:r>
+        <w:rPr>
+          <w:u w:val="single"/>
+        </w:rPr>
         <w:t>Thaps</w:t>
       </w:r>
       <w:proofErr w:type="spellEnd"/>
       <w:r>
-        <w:t xml:space="preserve"> </w:t>
-      </w:r>
-      <w:r>
-        <w:t>:</w:t>
+        <w:rPr>
+          <w:u w:val="single"/>
+        </w:rPr>
+        <w:t xml:space="preserve"> :</w:t>
       </w:r>
       <w:proofErr w:type="gramEnd"/>
       <w:r>
+        <w:rPr>
+          <w:u w:val="single"/>
+        </w:rPr>
         <w:t xml:space="preserve">  </w:t>
       </w:r>
     </w:p>
@@ -344,16 +352,26 @@
         </w:drawing>
       </w:r>
     </w:p>
-    <w:p/>
-    <w:p>
+    <w:p>
+      <w:pPr>
+        <w:rPr>
+          <w:u w:val="single"/>
+        </w:rPr>
+      </w:pPr>
       <w:proofErr w:type="spellStart"/>
       <w:proofErr w:type="gramStart"/>
       <w:r>
+        <w:rPr>
+          <w:u w:val="single"/>
+        </w:rPr>
         <w:t>cAMP</w:t>
       </w:r>
       <w:proofErr w:type="spellEnd"/>
       <w:proofErr w:type="gramEnd"/>
       <w:r>
+        <w:rPr>
+          <w:u w:val="single"/>
+        </w:rPr>
         <w:t xml:space="preserve"> model:  </w:t>
       </w:r>
     </w:p>
@@ -381,6 +399,23 @@
       <w:proofErr w:type="spellEnd"/>
       <w:r>
         <w:t xml:space="preserve"> is involved.  Hence as the pathway becomes clearer, a lot of revision might be required.</w:t>
+      </w:r>
+    </w:p>
+    <w:p/>
+    <w:p>
+      <w:r>
+        <w:t xml:space="preserve">Coding was done with version control, and a history of the models can be found here:  </w:t>
+      </w:r>
+      <w:hyperlink r:id="rId6" w:history="1">
+        <w:r>
+          <w:rPr>
+            <w:rStyle w:val="Hyperlink"/>
+          </w:rPr>
+          <w:t>https://github.com/gcronin/OceanAcidification_Netlogo/</w:t>
+        </w:r>
+      </w:hyperlink>
+      <w:r>
+        <w:t xml:space="preserve"> </w:t>
       </w:r>
     </w:p>
     <w:sectPr>
@@ -1212,6 +1247,17 @@
       <w:szCs w:val="56"/>
     </w:rPr>
   </w:style>
+  <w:style w:type="character" w:styleId="Hyperlink">
+    <w:name w:val="Hyperlink"/>
+    <w:basedOn w:val="DefaultParagraphFont"/>
+    <w:uiPriority w:val="99"/>
+    <w:unhideWhenUsed/>
+    <w:rsid w:val="00C3035A"/>
+    <w:rPr>
+      <w:color w:val="0563C1" w:themeColor="hyperlink"/>
+      <w:u w:val="single"/>
+    </w:rPr>
+  </w:style>
 </w:styles>
 </file>
 

</xml_diff>